<commit_message>
PDF Dateien zu den Word Dokumenten hochgeladen
</commit_message>
<xml_diff>
--- a/Datenbank/Datenbankmodell - Yummy Yogurt.docx
+++ b/Datenbank/Datenbankmodell - Yummy Yogurt.docx
@@ -2,6 +2,8 @@
 <file path=word/document.xml><?xml version="1.0" encoding="utf-8"?>
 <w:document xmlns:wpc="http://schemas.microsoft.com/office/word/2010/wordprocessingCanvas" xmlns:cx="http://schemas.microsoft.com/office/drawing/2014/chartex" xmlns:cx1="http://schemas.microsoft.com/office/drawing/2015/9/8/chartex" xmlns:cx2="http://schemas.microsoft.com/office/drawing/2015/10/21/chartex" xmlns:cx3="http://schemas.microsoft.com/office/drawing/2016/5/9/chartex" xmlns:cx4="http://schemas.microsoft.com/office/drawing/2016/5/10/chartex" xmlns:cx5="http://schemas.microsoft.com/office/drawing/2016/5/11/chartex" xmlns:cx6="http://schemas.microsoft.com/office/drawing/2016/5/12/chartex" xmlns:cx7="http://schemas.microsoft.com/office/drawing/2016/5/13/chartex" xmlns:cx8="http://schemas.microsoft.com/office/drawing/2016/5/14/chartex" xmlns:mc="http://schemas.openxmlformats.org/markup-compatibility/2006" xmlns:aink="http://schemas.microsoft.com/office/drawing/2016/ink" xmlns:am3d="http://schemas.microsoft.com/office/drawing/2017/model3d" xmlns:o="urn:schemas-microsoft-com:office:office" xmlns:r="http://schemas.openxmlformats.org/officeDocument/2006/relationships" xmlns:m="http://schemas.openxmlformats.org/officeDocument/2006/math" xmlns:v="urn:schemas-microsoft-com:vml" xmlns:wp14="http://schemas.microsoft.com/office/word/2010/wordprocessingDrawing" xmlns:wp="http://schemas.openxmlformats.org/drawingml/2006/wordprocessingDrawing" xmlns:w10="urn:schemas-microsoft-com:office:word" xmlns:w="http://schemas.openxmlformats.org/wordprocessingml/2006/main" xmlns:w14="http://schemas.microsoft.com/office/word/2010/wordml" xmlns:w15="http://schemas.microsoft.com/office/word/2012/wordml" xmlns:w16cid="http://schemas.microsoft.com/office/word/2016/wordml/cid" xmlns:w16se="http://schemas.microsoft.com/office/word/2015/wordml/symex" xmlns:wpg="http://schemas.microsoft.com/office/word/2010/wordprocessingGroup" xmlns:wpi="http://schemas.microsoft.com/office/word/2010/wordprocessingInk" xmlns:wne="http://schemas.microsoft.com/office/word/2006/wordml" xmlns:wps="http://schemas.microsoft.com/office/word/2010/wordprocessingShape" mc:Ignorable="w14 w15 w16se w16cid wp14">
   <w:body>
+    <w:bookmarkStart w:id="0" w:name="_GoBack" w:displacedByCustomXml="next"/>
+    <w:bookmarkEnd w:id="0" w:displacedByCustomXml="next"/>
     <w:sdt>
       <w:sdtPr>
         <w:alias w:val="Titel"/>
@@ -2725,8 +2727,6 @@
             </w:r>
           </w:p>
         </w:tc>
-        <w:bookmarkStart w:id="0" w:name="_GoBack"/>
-        <w:bookmarkEnd w:id="0"/>
       </w:tr>
       <w:tr>
         <w:trPr>
@@ -6757,7 +6757,7 @@
       <w:rPr>
         <w:noProof/>
       </w:rPr>
-      <w:t>11.05.2018</w:t>
+      <w:t>12.05.2018</w:t>
     </w:r>
     <w:r>
       <w:fldChar w:fldCharType="end"/>
@@ -6852,7 +6852,7 @@
       <w:rPr>
         <w:noProof/>
       </w:rPr>
-      <w:t>11.05.2018</w:t>
+      <w:t>12.05.2018</w:t>
     </w:r>
     <w:r>
       <w:fldChar w:fldCharType="end"/>
@@ -7023,7 +7023,7 @@
         <w:noProof/>
       </w:rPr>
       <w:drawing>
-        <wp:inline distT="0" distB="0" distL="0" distR="0">
+        <wp:inline distT="0" distB="0" distL="0" distR="0" wp14:anchorId="7516F4A0" wp14:editId="0CB38B39">
           <wp:extent cx="1094400" cy="367200"/>
           <wp:effectExtent l="0" t="0" r="0" b="0"/>
           <wp:docPr id="10" name="Grafik 10"/>
@@ -7095,7 +7095,7 @@
         <w:noProof/>
       </w:rPr>
       <w:drawing>
-        <wp:inline distT="0" distB="0" distL="0" distR="0" wp14:anchorId="3945C625" wp14:editId="44CF3C34">
+        <wp:inline distT="0" distB="0" distL="0" distR="0" wp14:anchorId="5EF0CF2A" wp14:editId="574866B5">
           <wp:extent cx="1098000" cy="367200"/>
           <wp:effectExtent l="0" t="0" r="6985" b="0"/>
           <wp:docPr id="11" name="Grafik 11"/>
@@ -7160,16 +7160,31 @@
     <w:r>
       <w:tab/>
     </w:r>
-    <w:fldSimple w:instr=" STYLEREF  &quot;Überschrift 1&quot;  \* MERGEFORMAT ">
-      <w:r>
-        <w:rPr>
-          <w:b/>
-          <w:bCs/>
-          <w:noProof/>
-        </w:rPr>
-        <w:t>Objekttypen</w:t>
-      </w:r>
-    </w:fldSimple>
+    <w:r>
+      <w:fldChar w:fldCharType="begin"/>
+    </w:r>
+    <w:r>
+      <w:instrText xml:space="preserve"> STYLEREF  "Überschrift 1"  \* MERGEFORMAT </w:instrText>
+    </w:r>
+    <w:r>
+      <w:fldChar w:fldCharType="separate"/>
+    </w:r>
+    <w:r>
+      <w:rPr>
+        <w:b/>
+        <w:bCs/>
+        <w:noProof/>
+      </w:rPr>
+      <w:t>Objekttypen</w:t>
+    </w:r>
+    <w:r>
+      <w:rPr>
+        <w:b/>
+        <w:bCs/>
+        <w:noProof/>
+      </w:rPr>
+      <w:fldChar w:fldCharType="end"/>
+    </w:r>
   </w:p>
   <w:p>
     <w:pPr>
@@ -10527,6 +10542,7 @@
     <w:rsid w:val="00320E8E"/>
     <w:rsid w:val="00434AB0"/>
     <w:rsid w:val="004365F4"/>
+    <w:rsid w:val="00731669"/>
     <w:rsid w:val="008A1664"/>
     <w:rsid w:val="00956F48"/>
     <w:rsid w:val="00D67F7A"/>
@@ -11204,7 +11220,7 @@
 </file>
 
 <file path=customXml/itemProps1.xml><?xml version="1.0" encoding="utf-8"?>
-<ds:datastoreItem xmlns:ds="http://schemas.openxmlformats.org/officeDocument/2006/customXml" ds:itemID="{C665BDEA-48C5-4025-97CC-B4477CCD3AAB}">
+<ds:datastoreItem xmlns:ds="http://schemas.openxmlformats.org/officeDocument/2006/customXml" ds:itemID="{38EC0D5F-F64D-438A-8F8D-04F837E57E71}">
   <ds:schemaRefs>
     <ds:schemaRef ds:uri="http://schemas.openxmlformats.org/officeDocument/2006/bibliography"/>
   </ds:schemaRefs>

</xml_diff>